<commit_message>
First Update, partially testing.
</commit_message>
<xml_diff>
--- a/Project-Design-Notebook.docx
+++ b/Project-Design-Notebook.docx
@@ -27,8 +27,10 @@
         </w:numPr>
       </w:pPr>
       <w:r>
-        <w:t>Blah</w:t>
-      </w:r>
+        <w:t>Explosive Decompression?</w:t>
+      </w:r>
+      <w:bookmarkStart w:id="0" w:name="_GoBack"/>
+      <w:bookmarkEnd w:id="0"/>
     </w:p>
     <w:p>
       <w:pPr>
@@ -273,8 +275,6 @@
               </w:rPr>
               <w:t>©</w:t>
             </w:r>
-            <w:bookmarkStart w:id="0" w:name="_GoBack"/>
-            <w:bookmarkEnd w:id="0"/>
           </w:p>
         </w:tc>
       </w:tr>

</xml_diff>